<commit_message>
Update by review result
Update the document according to Amanda review result and add new BR
2.01.011 for longest time period limitation
</commit_message>
<xml_diff>
--- a/document/requirement/MRR SRD.docx
+++ b/document/requirement/MRR SRD.docx
@@ -587,7 +587,21 @@
               <w:rPr>
                 <w:rFonts w:hint="eastAsia"/>
               </w:rPr>
-              <w:t xml:space="preserve">After use </w:t>
+              <w:t>After use</w:t>
+            </w:r>
+            <w:ins w:id="4" w:author="Leon.Jin" w:date="2014-09-23T15:55:00Z">
+              <w:r>
+                <w:rPr>
+                  <w:rFonts w:hint="eastAsia"/>
+                </w:rPr>
+                <w:t>r</w:t>
+              </w:r>
+            </w:ins>
+            <w:r>
+              <w:rPr>
+                <w:rFonts w:hint="eastAsia"/>
+              </w:rPr>
+              <w:t xml:space="preserve"> </w:t>
             </w:r>
             <w:r>
               <w:t>login</w:t>
@@ -651,7 +665,29 @@
               <w:rPr>
                 <w:rFonts w:hint="eastAsia"/>
               </w:rPr>
-              <w:t xml:space="preserve"> When user try to login system as an </w:t>
+              <w:t xml:space="preserve"> When user tr</w:t>
+            </w:r>
+            <w:ins w:id="5" w:author="Leon.Jin" w:date="2014-09-23T15:55:00Z">
+              <w:r>
+                <w:rPr>
+                  <w:rFonts w:hint="eastAsia"/>
+                </w:rPr>
+                <w:t>ies</w:t>
+              </w:r>
+            </w:ins>
+            <w:del w:id="6" w:author="Leon.Jin" w:date="2014-09-23T15:55:00Z">
+              <w:r>
+                <w:rPr>
+                  <w:rFonts w:hint="eastAsia"/>
+                </w:rPr>
+                <w:delText>y</w:delText>
+              </w:r>
+            </w:del>
+            <w:r>
+              <w:rPr>
+                <w:rFonts w:hint="eastAsia"/>
+              </w:rPr>
+              <w:t xml:space="preserve"> to login system as an </w:t>
             </w:r>
             <w:r>
               <w:t>invalid</w:t>
@@ -660,7 +696,35 @@
               <w:rPr>
                 <w:rFonts w:hint="eastAsia"/>
               </w:rPr>
-              <w:t xml:space="preserve"> or don</w:t>
+              <w:t xml:space="preserve"> or </w:t>
+            </w:r>
+            <w:ins w:id="7" w:author="Leon.Jin" w:date="2014-09-23T15:55:00Z">
+              <w:r>
+                <w:rPr>
+                  <w:rFonts w:hint="eastAsia"/>
+                </w:rPr>
+                <w:t xml:space="preserve">a </w:t>
+              </w:r>
+            </w:ins>
+            <w:r>
+              <w:rPr>
+                <w:rFonts w:hint="eastAsia"/>
+              </w:rPr>
+              <w:t>do</w:t>
+            </w:r>
+            <w:ins w:id="8" w:author="Leon.Jin" w:date="2014-09-23T15:55:00Z">
+              <w:r>
+                <w:rPr>
+                  <w:rFonts w:hint="eastAsia"/>
+                </w:rPr>
+                <w:t>es</w:t>
+              </w:r>
+            </w:ins>
+            <w:r>
+              <w:rPr>
+                <w:rFonts w:hint="eastAsia"/>
+              </w:rPr>
+              <w:t>n</w:t>
             </w:r>
             <w:r>
               <w:t>’</w:t>
@@ -706,7 +770,29 @@
               <w:rPr>
                 <w:rFonts w:hint="eastAsia"/>
               </w:rPr>
-              <w:t>When user login the system successfully, system redirect to available page</w:t>
+              <w:t xml:space="preserve">When user login the system successfully, system redirect to </w:t>
+            </w:r>
+            <w:del w:id="9" w:author="Leon.Jin" w:date="2014-09-23T15:55:00Z">
+              <w:r>
+                <w:rPr>
+                  <w:rFonts w:hint="eastAsia"/>
+                </w:rPr>
+                <w:delText xml:space="preserve">available </w:delText>
+              </w:r>
+            </w:del>
+            <w:ins w:id="10" w:author="Leon.Jin" w:date="2014-09-23T15:55:00Z">
+              <w:r>
+                <w:rPr>
+                  <w:rFonts w:hint="eastAsia"/>
+                </w:rPr>
+                <w:t xml:space="preserve">Available tab </w:t>
+              </w:r>
+            </w:ins>
+            <w:r>
+              <w:rPr>
+                <w:rFonts w:hint="eastAsia"/>
+              </w:rPr>
+              <w:t>page</w:t>
             </w:r>
           </w:p>
         </w:tc>
@@ -1216,12 +1302,39 @@
               </w:rPr>
               <w:t xml:space="preserve"> </w:t>
             </w:r>
-            <w:r>
-              <w:rPr>
-                <w:rFonts w:hint="eastAsia"/>
-              </w:rPr>
-              <w:t>eeting room for frequently</w:t>
-            </w:r>
+            <w:ins w:id="11" w:author="Leon.Jin" w:date="2014-09-23T15:56:00Z">
+              <w:r>
+                <w:rPr>
+                  <w:rFonts w:cs="Arial" w:hint="eastAsia"/>
+                  <w:color w:val="000000"/>
+                  <w:sz w:val="18"/>
+                  <w:szCs w:val="18"/>
+                </w:rPr>
+                <w:t>m</w:t>
+              </w:r>
+            </w:ins>
+            <w:r>
+              <w:rPr>
+                <w:rFonts w:hint="eastAsia"/>
+              </w:rPr>
+              <w:t xml:space="preserve">eeting room for </w:t>
+            </w:r>
+            <w:del w:id="12" w:author="Leon.Jin" w:date="2014-09-23T15:56:00Z">
+              <w:r>
+                <w:rPr>
+                  <w:rFonts w:hint="eastAsia"/>
+                </w:rPr>
+                <w:delText>frequently</w:delText>
+              </w:r>
+            </w:del>
+            <w:ins w:id="13" w:author="Leon.Jin" w:date="2014-09-23T15:56:00Z">
+              <w:r>
+                <w:rPr>
+                  <w:rFonts w:hint="eastAsia"/>
+                </w:rPr>
+                <w:t>multiple times</w:t>
+              </w:r>
+            </w:ins>
           </w:p>
         </w:tc>
       </w:tr>
@@ -1449,7 +1562,21 @@
               <w:rPr>
                 <w:rFonts w:hint="eastAsia"/>
               </w:rPr>
-              <w:t>When user try to book a specific meeting room, there should pop up a message to prompt this meeting room has possibility book by admin officer even though the user has booked this meeting room, user should has ability to confirm the booking or cancel the booking on popped up message dialog</w:t>
+              <w:t>When user try to book a specific meeting room, there should pop up a message to prompt this meeting room has possibility book</w:t>
+            </w:r>
+            <w:ins w:id="14" w:author="Leon.Jin" w:date="2014-09-23T15:57:00Z">
+              <w:r>
+                <w:rPr>
+                  <w:rFonts w:hint="eastAsia"/>
+                </w:rPr>
+                <w:t>ed</w:t>
+              </w:r>
+            </w:ins>
+            <w:r>
+              <w:rPr>
+                <w:rFonts w:hint="eastAsia"/>
+              </w:rPr>
+              <w:t xml:space="preserve"> by admin officer even though the user has booked this meeting room, user should has ability to confirm the booking or cancel the booking on popped up message dialog</w:t>
             </w:r>
           </w:p>
           <w:p>
@@ -1476,7 +1603,29 @@
               <w:rPr>
                 <w:rFonts w:hint="eastAsia"/>
               </w:rPr>
-              <w:t xml:space="preserve"> up meeting room booking screen, user should has ability to switch the order way between one time order and frequently order easily</w:t>
+              <w:t xml:space="preserve"> up meeting room booking screen, user should has ability to switch the order way between one time order and </w:t>
+            </w:r>
+            <w:del w:id="15" w:author="Leon.Jin" w:date="2014-09-23T15:57:00Z">
+              <w:r>
+                <w:rPr>
+                  <w:rFonts w:hint="eastAsia"/>
+                </w:rPr>
+                <w:delText xml:space="preserve">frequently </w:delText>
+              </w:r>
+            </w:del>
+            <w:ins w:id="16" w:author="Leon.Jin" w:date="2014-09-23T15:57:00Z">
+              <w:r>
+                <w:rPr>
+                  <w:rFonts w:hint="eastAsia"/>
+                </w:rPr>
+                <w:t xml:space="preserve">periodically </w:t>
+              </w:r>
+            </w:ins>
+            <w:r>
+              <w:rPr>
+                <w:rFonts w:hint="eastAsia"/>
+              </w:rPr>
+              <w:t>order easily</w:t>
             </w:r>
           </w:p>
           <w:p>
@@ -1506,16 +1655,54 @@
               <w:rPr>
                 <w:rFonts w:hint="eastAsia"/>
               </w:rPr>
-              <w:t>f there isn</w:t>
-            </w:r>
-            <w:r>
-              <w:t>’</w:t>
-            </w:r>
-            <w:r>
-              <w:rPr>
-                <w:rFonts w:hint="eastAsia"/>
-              </w:rPr>
-              <w:t>t specify user name, the meeting room will be booked by current user</w:t>
+              <w:t xml:space="preserve">f there </w:t>
+            </w:r>
+            <w:del w:id="17" w:author="Leon.Jin" w:date="2014-09-23T15:57:00Z">
+              <w:r>
+                <w:rPr>
+                  <w:rFonts w:hint="eastAsia"/>
+                </w:rPr>
+                <w:delText>isn</w:delText>
+              </w:r>
+              <w:r>
+                <w:delText>’</w:delText>
+              </w:r>
+              <w:r>
+                <w:rPr>
+                  <w:rFonts w:hint="eastAsia"/>
+                </w:rPr>
+                <w:delText xml:space="preserve">t </w:delText>
+              </w:r>
+            </w:del>
+            <w:ins w:id="18" w:author="Leon.Jin" w:date="2014-09-23T15:57:00Z">
+              <w:r>
+                <w:rPr>
+                  <w:rFonts w:hint="eastAsia"/>
+                </w:rPr>
+                <w:t xml:space="preserve">is no </w:t>
+              </w:r>
+            </w:ins>
+            <w:del w:id="19" w:author="Leon.Jin" w:date="2014-09-23T15:57:00Z">
+              <w:r>
+                <w:rPr>
+                  <w:rFonts w:hint="eastAsia"/>
+                </w:rPr>
+                <w:delText xml:space="preserve">specify </w:delText>
+              </w:r>
+            </w:del>
+            <w:ins w:id="20" w:author="Leon.Jin" w:date="2014-09-23T15:57:00Z">
+              <w:r>
+                <w:rPr>
+                  <w:rFonts w:hint="eastAsia"/>
+                </w:rPr>
+                <w:t xml:space="preserve">specified </w:t>
+              </w:r>
+            </w:ins>
+            <w:r>
+              <w:rPr>
+                <w:rFonts w:hint="eastAsia"/>
+              </w:rPr>
+              <w:t>user name, the meeting room will be booked by current user</w:t>
             </w:r>
           </w:p>
           <w:p>
@@ -1576,7 +1763,7 @@
                 <v:shape id="_x0000_i1025" type="#_x0000_t75" style="width:305.55pt;height:38.55pt" o:ole="">
                   <v:imagedata r:id="rId7" o:title=""/>
                 </v:shape>
-                <o:OLEObject Type="Embed" ProgID="PBrush" ShapeID="_x0000_i1025" DrawAspect="Content" ObjectID="_1469876026" r:id="rId8"/>
+                <o:OLEObject Type="Embed" ProgID="PBrush" ShapeID="_x0000_i1025" DrawAspect="Content" ObjectID="_1472993824" r:id="rId8"/>
               </w:object>
             </w:r>
           </w:p>
@@ -1663,7 +1850,7 @@
                 <v:shape id="_x0000_i1026" type="#_x0000_t75" style="width:315.45pt;height:289.3pt" o:ole="">
                   <v:imagedata r:id="rId9" o:title=""/>
                 </v:shape>
-                <o:OLEObject Type="Embed" ProgID="PBrush" ShapeID="_x0000_i1026" DrawAspect="Content" ObjectID="_1469876027" r:id="rId10"/>
+                <o:OLEObject Type="Embed" ProgID="PBrush" ShapeID="_x0000_i1026" DrawAspect="Content" ObjectID="_1472993825" r:id="rId10"/>
               </w:object>
             </w:r>
           </w:p>
@@ -1687,7 +1874,7 @@
                 <v:shape id="_x0000_i1027" type="#_x0000_t75" style="width:316.7pt;height:290.55pt" o:ole="">
                   <v:imagedata r:id="rId11" o:title=""/>
                 </v:shape>
-                <o:OLEObject Type="Embed" ProgID="PBrush" ShapeID="_x0000_i1027" DrawAspect="Content" ObjectID="_1469876028" r:id="rId12"/>
+                <o:OLEObject Type="Embed" ProgID="PBrush" ShapeID="_x0000_i1027" DrawAspect="Content" ObjectID="_1472993826" r:id="rId12"/>
               </w:object>
             </w:r>
           </w:p>
@@ -1712,7 +1899,7 @@
                 <v:shape id="_x0000_i1028" type="#_x0000_t75" style="width:313.3pt;height:286.7pt" o:ole="">
                   <v:imagedata r:id="rId13" o:title=""/>
                 </v:shape>
-                <o:OLEObject Type="Embed" ProgID="PBrush" ShapeID="_x0000_i1028" DrawAspect="Content" ObjectID="_1469876029" r:id="rId14"/>
+                <o:OLEObject Type="Embed" ProgID="PBrush" ShapeID="_x0000_i1028" DrawAspect="Content" ObjectID="_1472993827" r:id="rId14"/>
               </w:object>
             </w:r>
           </w:p>
@@ -1723,6 +1910,10 @@
                 <w:ilvl w:val="0"/>
                 <w:numId w:val="10"/>
               </w:numPr>
+              <w:rPr>
+                <w:ins w:id="21" w:author="Leon.Jin" w:date="2014-09-23T16:06:00Z"/>
+                <w:rFonts w:hint="eastAsia"/>
+              </w:rPr>
             </w:pPr>
             <w:r>
               <w:rPr>
@@ -1737,10 +1928,163 @@
               <w:rPr>
                 <w:rFonts w:hint="eastAsia"/>
               </w:rPr>
-              <w:t>. User can confirm the booking of in-conflict period or cancel entire booking on pop up message dialog</w:t>
-            </w:r>
-            <w:bookmarkStart w:id="4" w:name="_GoBack"/>
-            <w:bookmarkEnd w:id="4"/>
+              <w:t>. User can confirm the booking of in</w:t>
+            </w:r>
+            <w:del w:id="22" w:author="Leon.Jin" w:date="2014-09-23T15:57:00Z">
+              <w:r>
+                <w:rPr>
+                  <w:rFonts w:hint="eastAsia"/>
+                </w:rPr>
+                <w:delText>-</w:delText>
+              </w:r>
+            </w:del>
+            <w:r>
+              <w:rPr>
+                <w:rFonts w:hint="eastAsia"/>
+              </w:rPr>
+              <w:t>conflict</w:t>
+            </w:r>
+            <w:ins w:id="23" w:author="Leon.Jin" w:date="2014-09-23T15:58:00Z">
+              <w:r>
+                <w:rPr>
+                  <w:rFonts w:hint="eastAsia"/>
+                </w:rPr>
+                <w:t>ed</w:t>
+              </w:r>
+            </w:ins>
+            <w:r>
+              <w:rPr>
+                <w:rFonts w:hint="eastAsia"/>
+              </w:rPr>
+              <w:t xml:space="preserve"> period or cancel entire booking on pop up message dialog</w:t>
+            </w:r>
+            <w:bookmarkStart w:id="24" w:name="_GoBack"/>
+            <w:bookmarkEnd w:id="24"/>
+          </w:p>
+          <w:p>
+            <w:pPr>
+              <w:pStyle w:val="BodyText"/>
+              <w:numPr>
+                <w:ilvl w:val="0"/>
+                <w:numId w:val="10"/>
+              </w:numPr>
+            </w:pPr>
+            <w:ins w:id="25" w:author="Leon.Jin" w:date="2014-09-23T16:06:00Z">
+              <w:r>
+                <w:rPr>
+                  <w:rFonts w:hint="eastAsia"/>
+                </w:rPr>
+                <w:t xml:space="preserve">The </w:t>
+              </w:r>
+            </w:ins>
+            <w:ins w:id="26" w:author="Leon.Jin" w:date="2014-09-23T16:07:00Z">
+              <w:r>
+                <w:rPr>
+                  <w:rFonts w:hint="eastAsia"/>
+                </w:rPr>
+                <w:t xml:space="preserve">acceptable </w:t>
+              </w:r>
+            </w:ins>
+            <w:ins w:id="27" w:author="Leon.Jin" w:date="2014-09-23T16:06:00Z">
+              <w:r>
+                <w:rPr>
+                  <w:rFonts w:hint="eastAsia"/>
+                </w:rPr>
+                <w:t xml:space="preserve">longest time period of multiple </w:t>
+              </w:r>
+            </w:ins>
+            <w:ins w:id="28" w:author="Leon.Jin" w:date="2014-09-23T16:09:00Z">
+              <w:r>
+                <w:t>times</w:t>
+              </w:r>
+            </w:ins>
+            <w:ins w:id="29" w:author="Leon.Jin" w:date="2014-09-23T16:06:00Z">
+              <w:r>
+                <w:rPr>
+                  <w:rFonts w:hint="eastAsia"/>
+                </w:rPr>
+                <w:t xml:space="preserve"> booking is 3 months</w:t>
+              </w:r>
+            </w:ins>
+            <w:ins w:id="30" w:author="Leon.Jin" w:date="2014-09-23T16:07:00Z">
+              <w:r>
+                <w:rPr>
+                  <w:rFonts w:hint="eastAsia"/>
+                </w:rPr>
+                <w:t xml:space="preserve">. If user tries to book a meeting room over 3 months, there should be a message prompt </w:t>
+              </w:r>
+            </w:ins>
+            <w:ins w:id="31" w:author="Leon.Jin" w:date="2014-09-23T16:08:00Z">
+              <w:r>
+                <w:rPr>
+                  <w:rFonts w:hint="eastAsia"/>
+                </w:rPr>
+                <w:t xml:space="preserve">3 months is longest time </w:t>
+              </w:r>
+              <w:r>
+                <w:rPr>
+                  <w:rFonts w:hint="eastAsia"/>
+                </w:rPr>
+                <w:t>period for meeting room booking</w:t>
+              </w:r>
+            </w:ins>
+            <w:ins w:id="32" w:author="Leon.Jin" w:date="2014-09-23T16:09:00Z">
+              <w:r>
+                <w:rPr>
+                  <w:rFonts w:hint="eastAsia"/>
+                </w:rPr>
+                <w:t>,</w:t>
+              </w:r>
+            </w:ins>
+            <w:ins w:id="33" w:author="Leon.Jin" w:date="2014-09-23T16:08:00Z">
+              <w:r>
+                <w:rPr>
+                  <w:rFonts w:hint="eastAsia"/>
+                </w:rPr>
+                <w:t xml:space="preserve"> </w:t>
+              </w:r>
+            </w:ins>
+            <w:ins w:id="34" w:author="Leon.Jin" w:date="2014-09-23T16:09:00Z">
+              <w:r>
+                <w:rPr>
+                  <w:rFonts w:hint="eastAsia"/>
+                </w:rPr>
+                <w:t>a</w:t>
+              </w:r>
+            </w:ins>
+            <w:ins w:id="35" w:author="Leon.Jin" w:date="2014-09-23T16:08:00Z">
+              <w:r>
+                <w:rPr>
+                  <w:rFonts w:hint="eastAsia"/>
+                </w:rPr>
+                <w:t>nd user can</w:t>
+              </w:r>
+              <w:r>
+                <w:t>’</w:t>
+              </w:r>
+              <w:r>
+                <w:rPr>
+                  <w:rFonts w:hint="eastAsia"/>
+                </w:rPr>
+                <w:t>t configure over 3 months for multiple time</w:t>
+              </w:r>
+            </w:ins>
+            <w:ins w:id="36" w:author="Leon.Jin" w:date="2014-09-23T16:09:00Z">
+              <w:r>
+                <w:rPr>
+                  <w:rFonts w:hint="eastAsia"/>
+                </w:rPr>
+                <w:t>s</w:t>
+              </w:r>
+            </w:ins>
+            <w:ins w:id="37" w:author="Leon.Jin" w:date="2014-09-23T16:08:00Z">
+              <w:r>
+                <w:rPr>
+                  <w:rFonts w:hint="eastAsia"/>
+                </w:rPr>
+                <w:t xml:space="preserve"> booking</w:t>
+              </w:r>
+            </w:ins>
           </w:p>
         </w:tc>
       </w:tr>
@@ -1905,9 +2249,6 @@
           <w:numId w:val="0"/>
         </w:numPr>
         <w:spacing w:line="271" w:lineRule="auto"/>
-        <w:rPr>
-          <w:rFonts w:hint="eastAsia"/>
-        </w:rPr>
       </w:pPr>
       <w:r>
         <w:rPr>
@@ -2024,6 +2365,7 @@
               <w:pStyle w:val="BodyText"/>
             </w:pPr>
             <w:r>
+              <w:lastRenderedPageBreak/>
               <w:t>Priority</w:t>
             </w:r>
           </w:p>
@@ -2099,7 +2441,6 @@
               <w:pStyle w:val="BodyText"/>
             </w:pPr>
             <w:r>
-              <w:lastRenderedPageBreak/>
               <w:t>Actor(s)</w:t>
             </w:r>
           </w:p>
@@ -2408,9 +2749,6 @@
                 <w:ilvl w:val="0"/>
                 <w:numId w:val="29"/>
               </w:numPr>
-              <w:rPr>
-                <w:rFonts w:hint="eastAsia"/>
-              </w:rPr>
             </w:pPr>
             <w:r>
               <w:rPr>
@@ -2424,6 +2762,14 @@
               </w:rPr>
               <w:t>business</w:t>
             </w:r>
+            <w:ins w:id="38" w:author="Leon.Jin" w:date="2014-09-23T15:58:00Z">
+              <w:r>
+                <w:rPr>
+                  <w:rFonts w:hint="eastAsia"/>
+                </w:rPr>
+                <w:t xml:space="preserve"> admin</w:t>
+              </w:r>
+            </w:ins>
           </w:p>
           <w:p>
             <w:pPr>
@@ -2505,9 +2851,6 @@
                 <w:ilvl w:val="0"/>
                 <w:numId w:val="32"/>
               </w:numPr>
-              <w:rPr>
-                <w:rFonts w:hint="eastAsia"/>
-              </w:rPr>
             </w:pPr>
             <w:r>
               <w:rPr>
@@ -2523,16 +2866,29 @@
                 <w:ilvl w:val="0"/>
                 <w:numId w:val="32"/>
               </w:numPr>
-              <w:rPr>
-                <w:rFonts w:hint="eastAsia"/>
-              </w:rPr>
-            </w:pPr>
-            <w:r>
-              <w:rPr>
-                <w:rFonts w:hint="eastAsia"/>
-              </w:rPr>
-              <w:t>When business admin try to book a booked meeting room, there should be a pop up message to prompt the operation will cancel meeting room booking for a user</w:t>
-            </w:r>
+            </w:pPr>
+            <w:r>
+              <w:rPr>
+                <w:rFonts w:hint="eastAsia"/>
+              </w:rPr>
+              <w:t xml:space="preserve">When business admin try to book a booked meeting room, there should be a pop up message to prompt the operation will cancel meeting room booking for </w:t>
+            </w:r>
+            <w:del w:id="39" w:author="Leon.Jin" w:date="2014-09-23T15:58:00Z">
+              <w:r>
+                <w:rPr>
+                  <w:rFonts w:hint="eastAsia"/>
+                </w:rPr>
+                <w:delText>a user</w:delText>
+              </w:r>
+            </w:del>
+            <w:ins w:id="40" w:author="Leon.Jin" w:date="2014-09-23T15:58:00Z">
+              <w:r>
+                <w:rPr>
+                  <w:rFonts w:hint="eastAsia"/>
+                </w:rPr>
+                <w:t>the user who has booked the meeting room</w:t>
+              </w:r>
+            </w:ins>
           </w:p>
           <w:p>
             <w:pPr>
@@ -2541,9 +2897,6 @@
                 <w:ilvl w:val="0"/>
                 <w:numId w:val="32"/>
               </w:numPr>
-              <w:rPr>
-                <w:rFonts w:hint="eastAsia"/>
-              </w:rPr>
             </w:pPr>
             <w:r>
               <w:rPr>
@@ -2557,12 +2910,50 @@
               </w:rPr>
               <w:t xml:space="preserve"> successful</w:t>
             </w:r>
-            <w:r>
-              <w:rPr>
-                <w:rFonts w:hint="eastAsia"/>
-              </w:rPr>
-              <w:t>, system should send out a email to the user who booked meeting room to prompt the meeting room is booked by other user</w:t>
-            </w:r>
+            <w:ins w:id="41" w:author="Leon.Jin" w:date="2014-09-23T15:58:00Z">
+              <w:r>
+                <w:rPr>
+                  <w:rFonts w:hint="eastAsia"/>
+                </w:rPr>
+                <w:t>ly</w:t>
+              </w:r>
+            </w:ins>
+            <w:r>
+              <w:rPr>
+                <w:rFonts w:hint="eastAsia"/>
+              </w:rPr>
+              <w:t xml:space="preserve">, system should send out a email to the user who </w:t>
+            </w:r>
+            <w:ins w:id="42" w:author="Leon.Jin" w:date="2014-09-23T15:58:00Z">
+              <w:r>
+                <w:rPr>
+                  <w:rFonts w:hint="eastAsia"/>
+                </w:rPr>
+                <w:t xml:space="preserve">has </w:t>
+              </w:r>
+            </w:ins>
+            <w:r>
+              <w:rPr>
+                <w:rFonts w:hint="eastAsia"/>
+              </w:rPr>
+              <w:t xml:space="preserve">booked meeting room to prompt the meeting room is booked by </w:t>
+            </w:r>
+            <w:del w:id="43" w:author="Leon.Jin" w:date="2014-09-23T15:59:00Z">
+              <w:r>
+                <w:rPr>
+                  <w:rFonts w:hint="eastAsia"/>
+                </w:rPr>
+                <w:delText>other user</w:delText>
+              </w:r>
+            </w:del>
+            <w:ins w:id="44" w:author="Leon.Jin" w:date="2014-09-23T15:59:00Z">
+              <w:r>
+                <w:rPr>
+                  <w:rFonts w:hint="eastAsia"/>
+                </w:rPr>
+                <w:t>business admin</w:t>
+              </w:r>
+            </w:ins>
           </w:p>
           <w:p>
             <w:pPr>
@@ -2576,7 +2967,49 @@
               <w:rPr>
                 <w:rFonts w:hint="eastAsia"/>
               </w:rPr>
-              <w:t>When business admin book a booked meeting room successful, the meeting room should move to business admin user Mine tab page or business admin user specified user Mine tab page from previous user Mine tab page</w:t>
+              <w:t>When business admin book a booked meeting room successful</w:t>
+            </w:r>
+            <w:ins w:id="45" w:author="Leon.Jin" w:date="2014-09-23T15:59:00Z">
+              <w:r>
+                <w:rPr>
+                  <w:rFonts w:hint="eastAsia"/>
+                </w:rPr>
+                <w:t>ly</w:t>
+              </w:r>
+            </w:ins>
+            <w:r>
+              <w:rPr>
+                <w:rFonts w:hint="eastAsia"/>
+              </w:rPr>
+              <w:t xml:space="preserve">, the meeting room should move to business admin user Mine tab page or </w:t>
+            </w:r>
+            <w:ins w:id="46" w:author="Leon.Jin" w:date="2014-09-23T15:59:00Z">
+              <w:r>
+                <w:rPr>
+                  <w:rFonts w:hint="eastAsia"/>
+                </w:rPr>
+                <w:t xml:space="preserve">the user who specified by </w:t>
+              </w:r>
+            </w:ins>
+            <w:r>
+              <w:rPr>
+                <w:rFonts w:hint="eastAsia"/>
+              </w:rPr>
+              <w:t>business admin</w:t>
+            </w:r>
+            <w:del w:id="47" w:author="Leon.Jin" w:date="2014-09-23T15:59:00Z">
+              <w:r>
+                <w:rPr>
+                  <w:rFonts w:hint="eastAsia"/>
+                </w:rPr>
+                <w:delText xml:space="preserve"> user specified user</w:delText>
+              </w:r>
+            </w:del>
+            <w:r>
+              <w:rPr>
+                <w:rFonts w:hint="eastAsia"/>
+              </w:rPr>
+              <w:t xml:space="preserve"> Mine tab page from previous user Mine tab page</w:t>
             </w:r>
           </w:p>
         </w:tc>
@@ -2874,6 +3307,7 @@
               <w:pStyle w:val="BodyText"/>
             </w:pPr>
             <w:r>
+              <w:lastRenderedPageBreak/>
               <w:t>Actor(s)</w:t>
             </w:r>
           </w:p>
@@ -2975,7 +3409,6 @@
                 <w:color w:val="000000"/>
                 <w:szCs w:val="24"/>
               </w:rPr>
-              <w:lastRenderedPageBreak/>
               <w:t xml:space="preserve">Status: </w:t>
             </w:r>
           </w:p>
@@ -3482,22 +3915,67 @@
               <w:rPr>
                 <w:rFonts w:hint="eastAsia"/>
               </w:rPr>
-              <w:t>nyone meeting ro</w:t>
-            </w:r>
-            <w:r>
-              <w:rPr>
-                <w:rFonts w:hint="eastAsia"/>
-              </w:rPr>
-              <w:t>om which hasn</w:t>
-            </w:r>
-            <w:r>
-              <w:t>’</w:t>
-            </w:r>
-            <w:r>
-              <w:rPr>
-                <w:rFonts w:hint="eastAsia"/>
-              </w:rPr>
-              <w:t>t available period on specified day or which has retired shouldn</w:t>
+              <w:t>ny</w:t>
+            </w:r>
+            <w:del w:id="48" w:author="Leon.Jin" w:date="2014-09-23T16:00:00Z">
+              <w:r>
+                <w:rPr>
+                  <w:rFonts w:hint="eastAsia"/>
+                </w:rPr>
+                <w:delText>one</w:delText>
+              </w:r>
+            </w:del>
+            <w:r>
+              <w:rPr>
+                <w:rFonts w:hint="eastAsia"/>
+              </w:rPr>
+              <w:t xml:space="preserve"> meeting ro</w:t>
+            </w:r>
+            <w:r>
+              <w:rPr>
+                <w:rFonts w:hint="eastAsia"/>
+              </w:rPr>
+              <w:t xml:space="preserve">om which </w:t>
+            </w:r>
+            <w:del w:id="49" w:author="Leon.Jin" w:date="2014-09-23T16:00:00Z">
+              <w:r>
+                <w:rPr>
+                  <w:rFonts w:hint="eastAsia"/>
+                </w:rPr>
+                <w:delText>hasn</w:delText>
+              </w:r>
+              <w:r>
+                <w:delText>’</w:delText>
+              </w:r>
+              <w:r>
+                <w:rPr>
+                  <w:rFonts w:hint="eastAsia"/>
+                </w:rPr>
+                <w:delText xml:space="preserve">t </w:delText>
+              </w:r>
+            </w:del>
+            <w:ins w:id="50" w:author="Leon.Jin" w:date="2014-09-23T16:00:00Z">
+              <w:r>
+                <w:rPr>
+                  <w:rFonts w:hint="eastAsia"/>
+                </w:rPr>
+                <w:t>doesn</w:t>
+              </w:r>
+              <w:r>
+                <w:t>’</w:t>
+              </w:r>
+              <w:r>
+                <w:rPr>
+                  <w:rFonts w:hint="eastAsia"/>
+                </w:rPr>
+                <w:t xml:space="preserve">t have </w:t>
+              </w:r>
+            </w:ins>
+            <w:r>
+              <w:rPr>
+                <w:rFonts w:hint="eastAsia"/>
+              </w:rPr>
+              <w:t>available period on specified day or which has retired shouldn</w:t>
             </w:r>
             <w:r>
               <w:t>’t be listed on the page</w:t>
@@ -3518,7 +3996,21 @@
               <w:rPr>
                 <w:rFonts w:hint="eastAsia"/>
               </w:rPr>
-              <w:t>he available meeting list and summary of meeting room status should be refreshed when page reloaded</w:t>
+              <w:t xml:space="preserve">he available meeting </w:t>
+            </w:r>
+            <w:ins w:id="51" w:author="Leon.Jin" w:date="2014-09-23T16:00:00Z">
+              <w:r>
+                <w:rPr>
+                  <w:rFonts w:hint="eastAsia"/>
+                </w:rPr>
+                <w:t xml:space="preserve">room </w:t>
+              </w:r>
+            </w:ins>
+            <w:r>
+              <w:rPr>
+                <w:rFonts w:hint="eastAsia"/>
+              </w:rPr>
+              <w:t>list and summary of meeting room status should be refreshed when page reloaded</w:t>
             </w:r>
             <w:r>
               <w:rPr>
@@ -3569,8 +4061,38 @@
               <w:rPr>
                 <w:rFonts w:hint="eastAsia"/>
               </w:rPr>
-              <w:t>hen user click on the link of meeting room location, the layout of the select meeting room should be popped up and the meeting room is highlight</w:t>
-            </w:r>
+              <w:t xml:space="preserve">hen user click on the link of meeting room location, the layout of the select meeting room should be popped up and the meeting room </w:t>
+            </w:r>
+            <w:del w:id="52" w:author="Leon.Jin" w:date="2014-09-23T16:00:00Z">
+              <w:r>
+                <w:rPr>
+                  <w:rFonts w:hint="eastAsia"/>
+                </w:rPr>
+                <w:delText xml:space="preserve">is </w:delText>
+              </w:r>
+            </w:del>
+            <w:ins w:id="53" w:author="Leon.Jin" w:date="2014-09-23T16:00:00Z">
+              <w:r>
+                <w:rPr>
+                  <w:rFonts w:hint="eastAsia"/>
+                </w:rPr>
+                <w:t xml:space="preserve">should be </w:t>
+              </w:r>
+            </w:ins>
+            <w:r>
+              <w:rPr>
+                <w:rFonts w:hint="eastAsia"/>
+              </w:rPr>
+              <w:t>highlight</w:t>
+            </w:r>
+            <w:ins w:id="54" w:author="Leon.Jin" w:date="2014-09-23T16:00:00Z">
+              <w:r>
+                <w:rPr>
+                  <w:rFonts w:hint="eastAsia"/>
+                </w:rPr>
+                <w:t>ed</w:t>
+              </w:r>
+            </w:ins>
           </w:p>
           <w:p>
             <w:pPr>
@@ -3617,6 +4139,7 @@
               <w:rPr>
                 <w:rFonts w:hint="eastAsia"/>
               </w:rPr>
+              <w:lastRenderedPageBreak/>
               <w:t>When user click on any area except the link of meeting room location, details of meeting book status should be popped up</w:t>
             </w:r>
           </w:p>
@@ -3650,14 +4173,7 @@
               <w:rPr>
                 <w:rFonts w:hint="eastAsia"/>
               </w:rPr>
-              <w:t xml:space="preserve">If user has selected a specific date on other tab, the list should display all </w:t>
-            </w:r>
-            <w:r>
-              <w:rPr>
-                <w:rFonts w:hint="eastAsia"/>
-              </w:rPr>
-              <w:lastRenderedPageBreak/>
-              <w:t>available meeting ro</w:t>
+              <w:t>If user has selected a specific date on other tab, the list should display all available meeting ro</w:t>
             </w:r>
             <w:r>
               <w:rPr>
@@ -3786,25 +4302,77 @@
               <w:rPr>
                 <w:rFonts w:hint="eastAsia"/>
               </w:rPr>
-              <w:t>When there isn</w:t>
-            </w:r>
-            <w:r>
-              <w:t>’</w:t>
-            </w:r>
-            <w:r>
-              <w:rPr>
-                <w:rFonts w:hint="eastAsia"/>
-              </w:rPr>
-              <w:t>t anyone meeting room has available period, message should be displayed on the page to prompt user there isn</w:t>
-            </w:r>
-            <w:r>
-              <w:t>’</w:t>
-            </w:r>
-            <w:r>
-              <w:rPr>
-                <w:rFonts w:hint="eastAsia"/>
-              </w:rPr>
-              <w:t>t available meeting room</w:t>
+              <w:t xml:space="preserve">When there </w:t>
+            </w:r>
+            <w:del w:id="55" w:author="Leon.Jin" w:date="2014-09-23T16:01:00Z">
+              <w:r>
+                <w:rPr>
+                  <w:rFonts w:hint="eastAsia"/>
+                </w:rPr>
+                <w:delText>isn</w:delText>
+              </w:r>
+              <w:r>
+                <w:delText>’</w:delText>
+              </w:r>
+              <w:r>
+                <w:rPr>
+                  <w:rFonts w:hint="eastAsia"/>
+                </w:rPr>
+                <w:delText xml:space="preserve">t </w:delText>
+              </w:r>
+            </w:del>
+            <w:ins w:id="56" w:author="Leon.Jin" w:date="2014-09-23T16:01:00Z">
+              <w:r>
+                <w:rPr>
+                  <w:rFonts w:hint="eastAsia"/>
+                </w:rPr>
+                <w:t xml:space="preserve">is no </w:t>
+              </w:r>
+            </w:ins>
+            <w:del w:id="57" w:author="Leon.Jin" w:date="2014-09-23T16:01:00Z">
+              <w:r>
+                <w:rPr>
+                  <w:rFonts w:hint="eastAsia"/>
+                </w:rPr>
+                <w:delText xml:space="preserve">anyone </w:delText>
+              </w:r>
+            </w:del>
+            <w:r>
+              <w:rPr>
+                <w:rFonts w:hint="eastAsia"/>
+              </w:rPr>
+              <w:t xml:space="preserve">meeting room has available period, message should be displayed on the page to prompt user there </w:t>
+            </w:r>
+            <w:del w:id="58" w:author="Leon.Jin" w:date="2014-09-23T16:01:00Z">
+              <w:r>
+                <w:rPr>
+                  <w:rFonts w:hint="eastAsia"/>
+                </w:rPr>
+                <w:delText>isn</w:delText>
+              </w:r>
+              <w:r>
+                <w:delText>’</w:delText>
+              </w:r>
+              <w:r>
+                <w:rPr>
+                  <w:rFonts w:hint="eastAsia"/>
+                </w:rPr>
+                <w:delText xml:space="preserve">t </w:delText>
+              </w:r>
+            </w:del>
+            <w:ins w:id="59" w:author="Leon.Jin" w:date="2014-09-23T16:01:00Z">
+              <w:r>
+                <w:rPr>
+                  <w:rFonts w:hint="eastAsia"/>
+                </w:rPr>
+                <w:t xml:space="preserve">is no </w:t>
+              </w:r>
+            </w:ins>
+            <w:r>
+              <w:rPr>
+                <w:rFonts w:hint="eastAsia"/>
+              </w:rPr>
+              <w:t>available meeting room</w:t>
             </w:r>
           </w:p>
         </w:tc>
@@ -4568,7 +5136,14 @@
               <w:rPr>
                 <w:rFonts w:hint="eastAsia"/>
               </w:rPr>
-              <w:t xml:space="preserve"> tab page, each meeting room should display following information in the container</w:t>
+              <w:t xml:space="preserve"> tab page, each meeting room should display following information in the </w:t>
+            </w:r>
+            <w:r>
+              <w:rPr>
+                <w:rFonts w:hint="eastAsia"/>
+              </w:rPr>
+              <w:lastRenderedPageBreak/>
+              <w:t>container</w:t>
             </w:r>
           </w:p>
           <w:p>
@@ -4649,7 +5224,6 @@
               </w:numPr>
             </w:pPr>
             <w:r>
-              <w:lastRenderedPageBreak/>
               <w:t>S</w:t>
             </w:r>
             <w:r>
@@ -4698,7 +5272,37 @@
               <w:rPr>
                 <w:rFonts w:hint="eastAsia"/>
               </w:rPr>
-              <w:t xml:space="preserve">If the meeting room has available period on specified day, the label of the button that following the information should be </w:t>
+              <w:t xml:space="preserve">If the meeting room has available period on specified day, the label of the button that </w:t>
+            </w:r>
+            <w:del w:id="60" w:author="Leon.Jin" w:date="2014-09-23T16:01:00Z">
+              <w:r>
+                <w:rPr>
+                  <w:rFonts w:hint="eastAsia"/>
+                </w:rPr>
+                <w:delText xml:space="preserve">following </w:delText>
+              </w:r>
+            </w:del>
+            <w:ins w:id="61" w:author="Leon.Jin" w:date="2014-09-23T16:01:00Z">
+              <w:r>
+                <w:rPr>
+                  <w:rFonts w:hint="eastAsia"/>
+                </w:rPr>
+                <w:t xml:space="preserve">next to the above </w:t>
+              </w:r>
+            </w:ins>
+            <w:del w:id="62" w:author="Leon.Jin" w:date="2014-09-23T16:01:00Z">
+              <w:r>
+                <w:rPr>
+                  <w:rFonts w:hint="eastAsia"/>
+                </w:rPr>
+                <w:delText xml:space="preserve">the </w:delText>
+              </w:r>
+            </w:del>
+            <w:r>
+              <w:rPr>
+                <w:rFonts w:hint="eastAsia"/>
+              </w:rPr>
+              <w:t xml:space="preserve">information should be </w:t>
             </w:r>
             <w:r>
               <w:t>“</w:t>
@@ -4725,32 +5329,73 @@
               <w:rPr>
                 <w:rFonts w:hint="eastAsia"/>
               </w:rPr>
-              <w:t>If meeting room hasn</w:t>
-            </w:r>
-            <w:r>
-              <w:t>’</w:t>
-            </w:r>
-            <w:r>
-              <w:rPr>
-                <w:rFonts w:hint="eastAsia"/>
-              </w:rPr>
-              <w:t xml:space="preserve">t available period on specified day, the button </w:t>
-            </w:r>
-            <w:r>
-              <w:rPr>
-                <w:rFonts w:hint="eastAsia"/>
-              </w:rPr>
-              <w:t xml:space="preserve">following the </w:t>
-            </w:r>
-            <w:r>
-              <w:t>information</w:t>
-            </w:r>
-            <w:r>
-              <w:rPr>
-                <w:rFonts w:hint="eastAsia"/>
-              </w:rPr>
-              <w:t xml:space="preserve"> </w:t>
-            </w:r>
+              <w:t xml:space="preserve">If meeting room </w:t>
+            </w:r>
+            <w:del w:id="63" w:author="Leon.Jin" w:date="2014-09-23T16:02:00Z">
+              <w:r>
+                <w:rPr>
+                  <w:rFonts w:hint="eastAsia"/>
+                </w:rPr>
+                <w:delText>hasn</w:delText>
+              </w:r>
+              <w:r>
+                <w:delText>’</w:delText>
+              </w:r>
+              <w:r>
+                <w:rPr>
+                  <w:rFonts w:hint="eastAsia"/>
+                </w:rPr>
+                <w:delText xml:space="preserve">t </w:delText>
+              </w:r>
+            </w:del>
+            <w:ins w:id="64" w:author="Leon.Jin" w:date="2014-09-23T16:02:00Z">
+              <w:r>
+                <w:rPr>
+                  <w:rFonts w:hint="eastAsia"/>
+                </w:rPr>
+                <w:t>doesn</w:t>
+              </w:r>
+              <w:r>
+                <w:t>’</w:t>
+              </w:r>
+              <w:r>
+                <w:rPr>
+                  <w:rFonts w:hint="eastAsia"/>
+                </w:rPr>
+                <w:t xml:space="preserve">t have </w:t>
+              </w:r>
+            </w:ins>
+            <w:r>
+              <w:rPr>
+                <w:rFonts w:hint="eastAsia"/>
+              </w:rPr>
+              <w:t xml:space="preserve">available period on specified day, the button </w:t>
+            </w:r>
+            <w:del w:id="65" w:author="Leon.Jin" w:date="2014-09-23T16:02:00Z">
+              <w:r>
+                <w:rPr>
+                  <w:rFonts w:hint="eastAsia"/>
+                </w:rPr>
+                <w:delText xml:space="preserve">following the </w:delText>
+              </w:r>
+              <w:r>
+                <w:delText>information</w:delText>
+              </w:r>
+              <w:r>
+                <w:rPr>
+                  <w:rFonts w:hint="eastAsia"/>
+                </w:rPr>
+                <w:delText xml:space="preserve"> </w:delText>
+              </w:r>
+            </w:del>
+            <w:ins w:id="66" w:author="Leon.Jin" w:date="2014-09-23T16:02:00Z">
+              <w:r>
+                <w:rPr>
+                  <w:rFonts w:hint="eastAsia"/>
+                </w:rPr>
+                <w:t xml:space="preserve">name </w:t>
+              </w:r>
+            </w:ins>
             <w:r>
               <w:rPr>
                 <w:rFonts w:hint="eastAsia"/>
@@ -4869,8 +5514,38 @@
               <w:rPr>
                 <w:rFonts w:hint="eastAsia"/>
               </w:rPr>
-              <w:t>hen user click on the link of meeting room location, the layout of the select meeting room should be popped up and the meeting room is highlight</w:t>
-            </w:r>
+              <w:t xml:space="preserve">hen user click on the link of meeting room location, the layout of the select meeting room should be popped up and the meeting room </w:t>
+            </w:r>
+            <w:del w:id="67" w:author="Leon.Jin" w:date="2014-09-23T16:02:00Z">
+              <w:r>
+                <w:rPr>
+                  <w:rFonts w:hint="eastAsia"/>
+                </w:rPr>
+                <w:delText xml:space="preserve">is </w:delText>
+              </w:r>
+            </w:del>
+            <w:ins w:id="68" w:author="Leon.Jin" w:date="2014-09-23T16:02:00Z">
+              <w:r>
+                <w:rPr>
+                  <w:rFonts w:hint="eastAsia"/>
+                </w:rPr>
+                <w:t xml:space="preserve">should be </w:t>
+              </w:r>
+            </w:ins>
+            <w:r>
+              <w:rPr>
+                <w:rFonts w:hint="eastAsia"/>
+              </w:rPr>
+              <w:t>highlight</w:t>
+            </w:r>
+            <w:ins w:id="69" w:author="Leon.Jin" w:date="2014-09-23T16:02:00Z">
+              <w:r>
+                <w:rPr>
+                  <w:rFonts w:hint="eastAsia"/>
+                </w:rPr>
+                <w:t>ed</w:t>
+              </w:r>
+            </w:ins>
           </w:p>
           <w:p>
             <w:pPr>
@@ -5462,7 +6137,11 @@
               <w:ind w:left="1600" w:hangingChars="800" w:hanging="1600"/>
             </w:pPr>
             <w:r>
-              <w:t>Requirement</w:t>
+              <w:t>Requiremen</w:t>
+            </w:r>
+            <w:r>
+              <w:lastRenderedPageBreak/>
+              <w:t>t</w:t>
             </w:r>
           </w:p>
         </w:tc>
@@ -5479,6 +6158,7 @@
               <w:rPr>
                 <w:rFonts w:hint="eastAsia"/>
               </w:rPr>
+              <w:lastRenderedPageBreak/>
               <w:t xml:space="preserve">As a system user, I want to view all meeting rooms </w:t>
             </w:r>
             <w:r>
@@ -5511,6 +6191,7 @@
                 <w:color w:val="000000"/>
                 <w:szCs w:val="24"/>
               </w:rPr>
+              <w:lastRenderedPageBreak/>
               <w:t xml:space="preserve">Status: </w:t>
             </w:r>
           </w:p>
@@ -5551,25 +6232,20 @@
               <w:pStyle w:val="BodyText"/>
             </w:pPr>
             <w:r>
-              <w:t xml:space="preserve">New or elaboration </w:t>
-            </w:r>
-            <w:r>
-              <w:lastRenderedPageBreak/>
-              <w:t>of existing capability:</w:t>
-            </w:r>
-          </w:p>
-        </w:tc>
-        <w:tc>
-          <w:tcPr>
-            <w:tcW w:w="8823" w:type="dxa"/>
-            <w:shd w:val="clear" w:color="auto" w:fill="FFFFFF"/>
-          </w:tcPr>
-          <w:p>
-            <w:r>
-              <w:rPr>
-                <w:rFonts w:hint="eastAsia"/>
-              </w:rPr>
-              <w:lastRenderedPageBreak/>
+              <w:t>New or elaboration of existing capability:</w:t>
+            </w:r>
+          </w:p>
+        </w:tc>
+        <w:tc>
+          <w:tcPr>
+            <w:tcW w:w="8823" w:type="dxa"/>
+            <w:shd w:val="clear" w:color="auto" w:fill="FFFFFF"/>
+          </w:tcPr>
+          <w:p>
+            <w:r>
+              <w:rPr>
+                <w:rFonts w:hint="eastAsia"/>
+              </w:rPr>
               <w:t>New</w:t>
             </w:r>
           </w:p>
@@ -5589,7 +6265,6 @@
               <w:pStyle w:val="BodyText"/>
             </w:pPr>
             <w:r>
-              <w:lastRenderedPageBreak/>
               <w:t xml:space="preserve">Scenarios </w:t>
             </w:r>
           </w:p>
@@ -6097,11 +6772,27 @@
                 <w:numId w:val="24"/>
               </w:numPr>
             </w:pPr>
-            <w:r>
-              <w:rPr>
-                <w:rFonts w:hint="eastAsia"/>
-              </w:rPr>
-              <w:t xml:space="preserve">One button that label is </w:t>
+            <w:del w:id="70" w:author="Leon.Jin" w:date="2014-09-23T16:02:00Z">
+              <w:r>
+                <w:rPr>
+                  <w:rFonts w:hint="eastAsia"/>
+                </w:rPr>
+                <w:delText xml:space="preserve">One </w:delText>
+              </w:r>
+            </w:del>
+            <w:ins w:id="71" w:author="Leon.Jin" w:date="2014-09-23T16:02:00Z">
+              <w:r>
+                <w:rPr>
+                  <w:rFonts w:hint="eastAsia"/>
+                </w:rPr>
+                <w:t xml:space="preserve">The </w:t>
+              </w:r>
+            </w:ins>
+            <w:r>
+              <w:rPr>
+                <w:rFonts w:hint="eastAsia"/>
+              </w:rPr>
+              <w:t xml:space="preserve">button that label is </w:t>
             </w:r>
             <w:r>
               <w:t>“</w:t>
@@ -6125,7 +6816,29 @@
               <w:rPr>
                 <w:rFonts w:hint="eastAsia"/>
               </w:rPr>
-              <w:t xml:space="preserve"> should be displayed following above information if the start time doesn</w:t>
+              <w:t xml:space="preserve"> should be displayed </w:t>
+            </w:r>
+            <w:del w:id="72" w:author="Leon.Jin" w:date="2014-09-23T16:03:00Z">
+              <w:r>
+                <w:rPr>
+                  <w:rFonts w:hint="eastAsia"/>
+                </w:rPr>
+                <w:delText xml:space="preserve">following </w:delText>
+              </w:r>
+            </w:del>
+            <w:ins w:id="73" w:author="Leon.Jin" w:date="2014-09-23T16:03:00Z">
+              <w:r>
+                <w:rPr>
+                  <w:rFonts w:hint="eastAsia"/>
+                </w:rPr>
+                <w:t xml:space="preserve">next to </w:t>
+              </w:r>
+            </w:ins>
+            <w:r>
+              <w:rPr>
+                <w:rFonts w:hint="eastAsia"/>
+              </w:rPr>
+              <w:t>above information if the start time doesn</w:t>
             </w:r>
             <w:r>
               <w:t>’</w:t>
@@ -6149,8 +6862,24 @@
               <w:rPr>
                 <w:rFonts w:hint="eastAsia"/>
               </w:rPr>
-              <w:t xml:space="preserve">If the booked time passed, a label that </w:t>
-            </w:r>
+              <w:t xml:space="preserve">If the booked time passed, a label </w:t>
+            </w:r>
+            <w:del w:id="74" w:author="Leon.Jin" w:date="2014-09-23T16:04:00Z">
+              <w:r>
+                <w:rPr>
+                  <w:rFonts w:hint="eastAsia"/>
+                </w:rPr>
+                <w:delText xml:space="preserve">that </w:delText>
+              </w:r>
+            </w:del>
+            <w:ins w:id="75" w:author="Leon.Jin" w:date="2014-09-23T16:04:00Z">
+              <w:r>
+                <w:rPr>
+                  <w:rFonts w:hint="eastAsia"/>
+                </w:rPr>
+                <w:t xml:space="preserve">which </w:t>
+              </w:r>
+            </w:ins>
             <w:r>
               <w:rPr>
                 <w:rFonts w:hint="eastAsia"/>
@@ -6280,12 +7009,22 @@
               </w:rPr>
               <w:t xml:space="preserve"> </w:t>
             </w:r>
-            <w:r>
-              <w:rPr>
-                <w:rFonts w:hint="eastAsia"/>
-              </w:rPr>
-              <w:t xml:space="preserve">following </w:t>
-            </w:r>
+            <w:del w:id="76" w:author="Leon.Jin" w:date="2014-09-23T16:04:00Z">
+              <w:r>
+                <w:rPr>
+                  <w:rFonts w:hint="eastAsia"/>
+                </w:rPr>
+                <w:delText xml:space="preserve">following </w:delText>
+              </w:r>
+            </w:del>
+            <w:ins w:id="77" w:author="Leon.Jin" w:date="2014-09-23T16:04:00Z">
+              <w:r>
+                <w:rPr>
+                  <w:rFonts w:hint="eastAsia"/>
+                </w:rPr>
+                <w:t xml:space="preserve">next to </w:t>
+              </w:r>
+            </w:ins>
             <w:r>
               <w:rPr>
                 <w:rFonts w:hint="eastAsia"/>
@@ -6398,8 +7137,52 @@
               <w:rPr>
                 <w:rFonts w:hint="eastAsia"/>
               </w:rPr>
-              <w:t>hen user click on the link of meeting room location, the layout of the select meeting room should be popped up and the meeting room is highlight</w:t>
-            </w:r>
+              <w:t>hen user click on the link of meeting room location, the layout of the select meeting room should be popped up and the</w:t>
+            </w:r>
+            <w:ins w:id="78" w:author="Leon.Jin" w:date="2014-09-23T16:04:00Z">
+              <w:r>
+                <w:rPr>
+                  <w:rFonts w:hint="eastAsia"/>
+                </w:rPr>
+                <w:t xml:space="preserve"> location of</w:t>
+              </w:r>
+            </w:ins>
+            <w:r>
+              <w:rPr>
+                <w:rFonts w:hint="eastAsia"/>
+              </w:rPr>
+              <w:t xml:space="preserve"> meeting room </w:t>
+            </w:r>
+            <w:del w:id="79" w:author="Leon.Jin" w:date="2014-09-23T16:04:00Z">
+              <w:r>
+                <w:rPr>
+                  <w:rFonts w:hint="eastAsia"/>
+                </w:rPr>
+                <w:delText xml:space="preserve">is </w:delText>
+              </w:r>
+            </w:del>
+            <w:ins w:id="80" w:author="Leon.Jin" w:date="2014-09-23T16:04:00Z">
+              <w:r>
+                <w:rPr>
+                  <w:rFonts w:hint="eastAsia"/>
+                </w:rPr>
+                <w:t xml:space="preserve">should be </w:t>
+              </w:r>
+            </w:ins>
+            <w:r>
+              <w:rPr>
+                <w:rFonts w:hint="eastAsia"/>
+              </w:rPr>
+              <w:t>highlight</w:t>
+            </w:r>
+            <w:ins w:id="81" w:author="Leon.Jin" w:date="2014-09-23T16:04:00Z">
+              <w:r>
+                <w:rPr>
+                  <w:rFonts w:hint="eastAsia"/>
+                </w:rPr>
+                <w:t>ed</w:t>
+              </w:r>
+            </w:ins>
           </w:p>
           <w:p>
             <w:pPr>
@@ -6638,6 +7421,7 @@
               <w:rPr>
                 <w:rFonts w:hint="eastAsia"/>
               </w:rPr>
+              <w:lastRenderedPageBreak/>
               <w:t>The white color on summary of meeting room status means meeting room is available for current user</w:t>
             </w:r>
           </w:p>
@@ -6657,11 +7441,8 @@
               <w:pStyle w:val="BodyText"/>
             </w:pPr>
             <w:r>
-              <w:t xml:space="preserve">Alternative paths/exception </w:t>
-            </w:r>
-            <w:r>
               <w:lastRenderedPageBreak/>
-              <w:t xml:space="preserve">handling.  </w:t>
+              <w:t xml:space="preserve">Alternative paths/exception handling.  </w:t>
             </w:r>
           </w:p>
         </w:tc>
@@ -6684,7 +7465,6 @@
                 <w:rFonts w:hint="eastAsia"/>
                 <w:b/>
               </w:rPr>
-              <w:lastRenderedPageBreak/>
               <w:t>AE 3.03</w:t>
             </w:r>
             <w:r>
@@ -6771,7 +7551,6 @@
               <w:pStyle w:val="BodyText"/>
             </w:pPr>
             <w:r>
-              <w:lastRenderedPageBreak/>
               <w:t>Post-conditions</w:t>
             </w:r>
           </w:p>
@@ -7616,6 +8395,7 @@
               </w:numPr>
             </w:pPr>
             <w:r>
+              <w:lastRenderedPageBreak/>
               <w:t>W</w:t>
             </w:r>
             <w:r>
@@ -7706,7 +8486,6 @@
               </w:numPr>
             </w:pPr>
             <w:r>
-              <w:lastRenderedPageBreak/>
               <w:t>W</w:t>
             </w:r>
             <w:r>
@@ -8583,14 +9362,30 @@
               </w:rPr>
               <w:t xml:space="preserve">When user click a report icon on Reports tab page, the report of current </w:t>
             </w:r>
-            <w:r>
-              <w:t>financial</w:t>
-            </w:r>
-            <w:r>
-              <w:rPr>
-                <w:rFonts w:hint="eastAsia"/>
-              </w:rPr>
-              <w:t xml:space="preserve"> year should be displayed on Reports tab page</w:t>
+            <w:del w:id="82" w:author="Leon.Jin" w:date="2014-09-23T16:04:00Z">
+              <w:r>
+                <w:delText>financial</w:delText>
+              </w:r>
+              <w:r>
+                <w:rPr>
+                  <w:rFonts w:hint="eastAsia"/>
+                </w:rPr>
+                <w:delText xml:space="preserve"> </w:delText>
+              </w:r>
+            </w:del>
+            <w:ins w:id="83" w:author="Leon.Jin" w:date="2014-09-23T16:04:00Z">
+              <w:r>
+                <w:rPr>
+                  <w:rFonts w:hint="eastAsia"/>
+                </w:rPr>
+                <w:t xml:space="preserve">fiscal </w:t>
+              </w:r>
+            </w:ins>
+            <w:r>
+              <w:rPr>
+                <w:rFonts w:hint="eastAsia"/>
+              </w:rPr>
+              <w:t>year should be displayed on Reports tab page</w:t>
             </w:r>
           </w:p>
           <w:p>
@@ -8614,7 +9409,14 @@
               <w:rPr>
                 <w:rFonts w:hint="eastAsia"/>
               </w:rPr>
-              <w:t xml:space="preserve"> year for current report on the page</w:t>
+              <w:t xml:space="preserve"> year for current report on the </w:t>
+            </w:r>
+            <w:r>
+              <w:rPr>
+                <w:rFonts w:hint="eastAsia"/>
+              </w:rPr>
+              <w:lastRenderedPageBreak/>
+              <w:t>page</w:t>
             </w:r>
           </w:p>
           <w:p>
@@ -8650,7 +9452,6 @@
               <w:rPr>
                 <w:noProof/>
               </w:rPr>
-              <w:lastRenderedPageBreak/>
               <w:pict>
                 <v:shape id="Picture 1" o:spid="_x0000_i1030" type="#_x0000_t75" style="width:6in;height:214.7pt;visibility:visible;mso-wrap-style:square">
                   <v:imagedata r:id="rId16" o:title=""/>
@@ -8701,7 +9502,7 @@
                   <v:imagedata r:id="rId17" o:title=""/>
                   <o:lock v:ext="edit" aspectratio="f"/>
                 </v:shape>
-                <o:OLEObject Type="Embed" ProgID="Excel.Sheet.8" ShapeID="Chart 2" DrawAspect="Content" ObjectID="_1469876030" r:id="rId18">
+                <o:OLEObject Type="Embed" ProgID="Excel.Sheet.8" ShapeID="Chart 2" DrawAspect="Content" ObjectID="_1472993828" r:id="rId18">
                   <o:FieldCodes>\s</o:FieldCodes>
                 </o:OLEObject>
               </w:object>
@@ -8790,6 +9591,7 @@
               <w:pStyle w:val="BodyText"/>
             </w:pPr>
             <w:r>
+              <w:lastRenderedPageBreak/>
               <w:t>Comments</w:t>
             </w:r>
           </w:p>
@@ -8818,9 +9620,6 @@
           <w:numId w:val="0"/>
         </w:numPr>
         <w:spacing w:line="271" w:lineRule="auto"/>
-        <w:rPr>
-          <w:rFonts w:hint="eastAsia"/>
-        </w:rPr>
       </w:pPr>
       <w:r>
         <w:rPr>
@@ -8869,7 +9668,6 @@
               <w:pStyle w:val="BodyText"/>
             </w:pPr>
             <w:r>
-              <w:lastRenderedPageBreak/>
               <w:t>Use Case</w:t>
             </w:r>
           </w:p>
@@ -9182,7 +9980,7 @@
             <w:pPr>
               <w:spacing w:after="120"/>
               <w:rPr>
-                <w:rFonts w:cs="Arial" w:hint="eastAsia"/>
+                <w:rFonts w:cs="Arial"/>
                 <w:color w:val="000000"/>
               </w:rPr>
             </w:pPr>
@@ -9245,7 +10043,7 @@
             <w:pPr>
               <w:spacing w:after="120"/>
               <w:rPr>
-                <w:rFonts w:cs="Arial" w:hint="eastAsia"/>
+                <w:rFonts w:cs="Arial"/>
                 <w:color w:val="000000"/>
               </w:rPr>
             </w:pPr>
@@ -9424,9 +10222,6 @@
                 <w:ilvl w:val="0"/>
                 <w:numId w:val="36"/>
               </w:numPr>
-              <w:rPr>
-                <w:rFonts w:hint="eastAsia"/>
-              </w:rPr>
             </w:pPr>
             <w:r>
               <w:t>S</w:t>
@@ -9445,9 +10240,6 @@
                 <w:ilvl w:val="0"/>
                 <w:numId w:val="36"/>
               </w:numPr>
-              <w:rPr>
-                <w:rFonts w:hint="eastAsia"/>
-              </w:rPr>
             </w:pPr>
             <w:r>
               <w:t>T</w:t>
@@ -9466,9 +10258,6 @@
                 <w:ilvl w:val="1"/>
                 <w:numId w:val="36"/>
               </w:numPr>
-              <w:rPr>
-                <w:rFonts w:hint="eastAsia"/>
-              </w:rPr>
             </w:pPr>
             <w:r>
               <w:rPr>
@@ -9484,9 +10273,6 @@
                 <w:ilvl w:val="1"/>
                 <w:numId w:val="36"/>
               </w:numPr>
-              <w:rPr>
-                <w:rFonts w:hint="eastAsia"/>
-              </w:rPr>
             </w:pPr>
             <w:r>
               <w:t>N</w:t>
@@ -9505,9 +10291,6 @@
                 <w:ilvl w:val="1"/>
                 <w:numId w:val="36"/>
               </w:numPr>
-              <w:rPr>
-                <w:rFonts w:hint="eastAsia"/>
-              </w:rPr>
             </w:pPr>
             <w:r>
               <w:t>M</w:t>
@@ -9526,9 +10309,6 @@
                 <w:ilvl w:val="1"/>
                 <w:numId w:val="36"/>
               </w:numPr>
-              <w:rPr>
-                <w:rFonts w:hint="eastAsia"/>
-              </w:rPr>
             </w:pPr>
             <w:r>
               <w:rPr>
@@ -9544,9 +10324,6 @@
                 <w:ilvl w:val="1"/>
                 <w:numId w:val="36"/>
               </w:numPr>
-              <w:rPr>
-                <w:rFonts w:hint="eastAsia"/>
-              </w:rPr>
             </w:pPr>
             <w:r>
               <w:rPr>
@@ -9562,9 +10339,6 @@
                 <w:ilvl w:val="1"/>
                 <w:numId w:val="36"/>
               </w:numPr>
-              <w:rPr>
-                <w:rFonts w:hint="eastAsia"/>
-              </w:rPr>
             </w:pPr>
             <w:r>
               <w:rPr>
@@ -9580,9 +10354,6 @@
                 <w:ilvl w:val="1"/>
                 <w:numId w:val="36"/>
               </w:numPr>
-              <w:rPr>
-                <w:rFonts w:hint="eastAsia"/>
-              </w:rPr>
             </w:pPr>
             <w:r>
               <w:rPr>
@@ -9598,9 +10369,6 @@
                 <w:ilvl w:val="1"/>
                 <w:numId w:val="36"/>
               </w:numPr>
-              <w:rPr>
-                <w:rFonts w:hint="eastAsia"/>
-              </w:rPr>
             </w:pPr>
             <w:r>
               <w:rPr>
@@ -9622,9 +10390,6 @@
                 <w:ilvl w:val="0"/>
                 <w:numId w:val="36"/>
               </w:numPr>
-              <w:rPr>
-                <w:rFonts w:hint="eastAsia"/>
-              </w:rPr>
             </w:pPr>
             <w:r>
               <w:t>M</w:t>
@@ -9643,9 +10408,6 @@
                 <w:ilvl w:val="0"/>
                 <w:numId w:val="36"/>
               </w:numPr>
-              <w:rPr>
-                <w:rFonts w:hint="eastAsia"/>
-              </w:rPr>
             </w:pPr>
             <w:r>
               <w:rPr>
@@ -9661,9 +10423,6 @@
                 <w:ilvl w:val="0"/>
                 <w:numId w:val="36"/>
               </w:numPr>
-              <w:rPr>
-                <w:rFonts w:hint="eastAsia"/>
-              </w:rPr>
             </w:pPr>
             <w:r>
               <w:rPr>
@@ -9688,9 +10447,6 @@
                 <w:ilvl w:val="0"/>
                 <w:numId w:val="36"/>
               </w:numPr>
-              <w:rPr>
-                <w:rFonts w:hint="eastAsia"/>
-              </w:rPr>
             </w:pPr>
             <w:r>
               <w:t>M</w:t>
@@ -9721,9 +10477,6 @@
                 <w:ilvl w:val="0"/>
                 <w:numId w:val="36"/>
               </w:numPr>
-              <w:rPr>
-                <w:rFonts w:hint="eastAsia"/>
-              </w:rPr>
             </w:pPr>
             <w:r>
               <w:rPr>
@@ -9739,15 +10492,19 @@
                 <w:ilvl w:val="0"/>
                 <w:numId w:val="36"/>
               </w:numPr>
-              <w:rPr>
-                <w:rFonts w:hint="eastAsia"/>
-              </w:rPr>
-            </w:pPr>
-            <w:r>
-              <w:rPr>
-                <w:rFonts w:hint="eastAsia"/>
-              </w:rPr>
-              <w:t>Flag of project and telecom will be used to decide whether there is an icon display on Available, All and Mine tab pages</w:t>
+            </w:pPr>
+            <w:r>
+              <w:rPr>
+                <w:rFonts w:hint="eastAsia"/>
+              </w:rPr>
+              <w:t xml:space="preserve">Flag of project and telecom will be used to decide whether there is an icon display </w:t>
+            </w:r>
+            <w:r>
+              <w:rPr>
+                <w:rFonts w:hint="eastAsia"/>
+              </w:rPr>
+              <w:lastRenderedPageBreak/>
+              <w:t>on Available, All and Mine tab pages</w:t>
             </w:r>
           </w:p>
           <w:p>
@@ -9876,9 +10633,6 @@
           <w:numId w:val="0"/>
         </w:numPr>
         <w:spacing w:line="271" w:lineRule="auto"/>
-        <w:rPr>
-          <w:rFonts w:hint="eastAsia"/>
-        </w:rPr>
       </w:pPr>
       <w:r>
         <w:rPr>
@@ -9938,8 +10692,8 @@
             <w:pPr>
               <w:pStyle w:val="BodyText"/>
             </w:pPr>
-            <w:bookmarkStart w:id="5" w:name="OLE_LINK3"/>
-            <w:bookmarkStart w:id="6" w:name="OLE_LINK4"/>
+            <w:bookmarkStart w:id="84" w:name="OLE_LINK3"/>
+            <w:bookmarkStart w:id="85" w:name="OLE_LINK4"/>
             <w:r>
               <w:t>Use Case</w:t>
             </w:r>
@@ -10242,7 +10996,7 @@
             <w:pPr>
               <w:spacing w:after="120"/>
               <w:rPr>
-                <w:rFonts w:cs="Arial" w:hint="eastAsia"/>
+                <w:rFonts w:cs="Arial"/>
                 <w:color w:val="000000"/>
               </w:rPr>
             </w:pPr>
@@ -10454,9 +11208,6 @@
                 <w:ilvl w:val="0"/>
                 <w:numId w:val="39"/>
               </w:numPr>
-              <w:rPr>
-                <w:rFonts w:hint="eastAsia"/>
-              </w:rPr>
             </w:pPr>
             <w:r>
               <w:t>S</w:t>
@@ -10475,9 +11226,6 @@
                 <w:ilvl w:val="0"/>
                 <w:numId w:val="39"/>
               </w:numPr>
-              <w:rPr>
-                <w:rFonts w:hint="eastAsia"/>
-              </w:rPr>
             </w:pPr>
             <w:r>
               <w:rPr>
@@ -10498,7 +11246,43 @@
               <w:rPr>
                 <w:rFonts w:hint="eastAsia"/>
               </w:rPr>
-              <w:t>When a user account is added or removed in or out of business admin user list, the impact will take effect after user login the system again</w:t>
+              <w:t xml:space="preserve">When a user account is added </w:t>
+            </w:r>
+            <w:ins w:id="86" w:author="Leon.Jin" w:date="2014-09-23T16:05:00Z">
+              <w:r>
+                <w:rPr>
+                  <w:rFonts w:hint="eastAsia"/>
+                </w:rPr>
+                <w:t xml:space="preserve">in </w:t>
+              </w:r>
+            </w:ins>
+            <w:r>
+              <w:rPr>
+                <w:rFonts w:hint="eastAsia"/>
+              </w:rPr>
+              <w:t xml:space="preserve">or removed </w:t>
+            </w:r>
+            <w:del w:id="87" w:author="Leon.Jin" w:date="2014-09-23T16:05:00Z">
+              <w:r>
+                <w:rPr>
+                  <w:rFonts w:hint="eastAsia"/>
+                </w:rPr>
+                <w:delText>in or out of</w:delText>
+              </w:r>
+            </w:del>
+            <w:ins w:id="88" w:author="Leon.Jin" w:date="2014-09-23T16:05:00Z">
+              <w:r>
+                <w:rPr>
+                  <w:rFonts w:hint="eastAsia"/>
+                </w:rPr>
+                <w:t>from the</w:t>
+              </w:r>
+            </w:ins>
+            <w:r>
+              <w:rPr>
+                <w:rFonts w:hint="eastAsia"/>
+              </w:rPr>
+              <w:t xml:space="preserve"> business admin user list, the impact will take effect after user login the system again</w:t>
             </w:r>
           </w:p>
         </w:tc>
@@ -10554,7 +11338,21 @@
               <w:rPr>
                 <w:rFonts w:hint="eastAsia"/>
               </w:rPr>
-              <w:t xml:space="preserve"> typed an invalid into user account field, there should be a message to prompt a invalid user account is typed in</w:t>
+              <w:t xml:space="preserve"> typed an invalid </w:t>
+            </w:r>
+            <w:ins w:id="89" w:author="Leon.Jin" w:date="2014-09-23T16:06:00Z">
+              <w:r>
+                <w:rPr>
+                  <w:rFonts w:hint="eastAsia"/>
+                </w:rPr>
+                <w:t xml:space="preserve">user account </w:t>
+              </w:r>
+            </w:ins>
+            <w:r>
+              <w:rPr>
+                <w:rFonts w:hint="eastAsia"/>
+              </w:rPr>
+              <w:t>into user account field, there should be a message to prompt a invalid user account is typed in</w:t>
             </w:r>
           </w:p>
         </w:tc>
@@ -10573,6 +11371,7 @@
               <w:pStyle w:val="BodyText"/>
             </w:pPr>
             <w:r>
+              <w:lastRenderedPageBreak/>
               <w:t>Post-conditions</w:t>
             </w:r>
           </w:p>
@@ -10623,16 +11422,10 @@
           </w:p>
         </w:tc>
       </w:tr>
-      <w:bookmarkEnd w:id="5"/>
-      <w:bookmarkEnd w:id="6"/>
+      <w:bookmarkEnd w:id="84"/>
+      <w:bookmarkEnd w:id="85"/>
     </w:tbl>
-    <w:p>
-      <w:pPr>
-        <w:rPr>
-          <w:rFonts w:hint="eastAsia"/>
-        </w:rPr>
-      </w:pPr>
-    </w:p>
+    <w:p/>
     <w:p>
       <w:pPr>
         <w:pStyle w:val="Heading3"/>
@@ -10641,15 +11434,11 @@
           <w:numId w:val="0"/>
         </w:numPr>
         <w:spacing w:line="271" w:lineRule="auto"/>
-        <w:rPr>
-          <w:rFonts w:hint="eastAsia"/>
-        </w:rPr>
       </w:pPr>
       <w:r>
         <w:rPr>
           <w:rFonts w:hint="eastAsia"/>
         </w:rPr>
-        <w:lastRenderedPageBreak/>
         <w:t>DR7.01 System performance</w:t>
       </w:r>
     </w:p>
@@ -10725,13 +11514,7 @@
               <w:rPr>
                 <w:rFonts w:hint="eastAsia"/>
               </w:rPr>
-              <w:t>7</w:t>
-            </w:r>
-            <w:r>
-              <w:rPr>
-                <w:rFonts w:hint="eastAsia"/>
-              </w:rPr>
-              <w:t>.0</w:t>
+              <w:t>7.0</w:t>
             </w:r>
           </w:p>
         </w:tc>
@@ -10885,25 +11668,7 @@
               <w:rPr>
                 <w:rFonts w:hint="eastAsia"/>
               </w:rPr>
-              <w:t xml:space="preserve">As a system, I want to have </w:t>
-            </w:r>
-            <w:r>
-              <w:rPr>
-                <w:rFonts w:hint="eastAsia"/>
-              </w:rPr>
-              <w:t>capacity</w:t>
-            </w:r>
-            <w:r>
-              <w:rPr>
-                <w:rFonts w:hint="eastAsia"/>
-              </w:rPr>
-              <w:t xml:space="preserve"> to </w:t>
-            </w:r>
-            <w:r>
-              <w:rPr>
-                <w:rFonts w:hint="eastAsia"/>
-              </w:rPr>
-              <w:t xml:space="preserve">support </w:t>
+              <w:t xml:space="preserve">As a system, I want to have capacity to support </w:t>
             </w:r>
             <w:r>
               <w:t>multiple</w:t>
@@ -11033,7 +11798,7 @@
             <w:pPr>
               <w:spacing w:after="120"/>
               <w:rPr>
-                <w:rFonts w:cs="Arial" w:hint="eastAsia"/>
+                <w:rFonts w:cs="Arial"/>
                 <w:color w:val="000000"/>
               </w:rPr>
             </w:pPr>
@@ -11143,14 +11908,7 @@
                 <w:rFonts w:cs="Arial" w:hint="eastAsia"/>
                 <w:color w:val="000000"/>
               </w:rPr>
-              <w:t xml:space="preserve"> </w:t>
-            </w:r>
-            <w:r>
-              <w:rPr>
-                <w:rFonts w:cs="Arial" w:hint="eastAsia"/>
-                <w:color w:val="000000"/>
-              </w:rPr>
-              <w:t>Multiple users book meeting room concurrently</w:t>
+              <w:t xml:space="preserve"> Multiple users book meeting room concurrently</w:t>
             </w:r>
           </w:p>
         </w:tc>
@@ -11288,9 +12046,6 @@
                 <w:ilvl w:val="0"/>
                 <w:numId w:val="42"/>
               </w:numPr>
-              <w:rPr>
-                <w:rFonts w:hint="eastAsia"/>
-              </w:rPr>
             </w:pPr>
             <w:r>
               <w:t>S</w:t>
@@ -11437,13 +12192,7 @@
         </w:tc>
       </w:tr>
     </w:tbl>
-    <w:p>
-      <w:pPr>
-        <w:rPr>
-          <w:rFonts w:hint="eastAsia"/>
-        </w:rPr>
-      </w:pPr>
-    </w:p>
+    <w:p/>
     <w:p>
       <w:pPr>
         <w:pStyle w:val="Heading3"/>
@@ -11452,14 +12201,12 @@
           <w:numId w:val="0"/>
         </w:numPr>
         <w:spacing w:line="271" w:lineRule="auto"/>
-        <w:rPr>
-          <w:rFonts w:hint="eastAsia"/>
-        </w:rPr>
       </w:pPr>
       <w:r>
         <w:rPr>
           <w:rFonts w:hint="eastAsia"/>
         </w:rPr>
+        <w:lastRenderedPageBreak/>
         <w:t>DR 7.02 Date archive</w:t>
       </w:r>
     </w:p>
@@ -11593,7 +12340,6 @@
               <w:pStyle w:val="BodyText"/>
             </w:pPr>
             <w:r>
-              <w:lastRenderedPageBreak/>
               <w:t>Feature</w:t>
             </w:r>
           </w:p>
@@ -11611,13 +12357,7 @@
               <w:rPr>
                 <w:rFonts w:hint="eastAsia"/>
               </w:rPr>
-              <w:t xml:space="preserve">System should have </w:t>
-            </w:r>
-            <w:r>
-              <w:rPr>
-                <w:rFonts w:hint="eastAsia"/>
-              </w:rPr>
-              <w:t xml:space="preserve">ability to </w:t>
+              <w:t xml:space="preserve">System should have ability to </w:t>
             </w:r>
             <w:r>
               <w:rPr>
@@ -11705,13 +12445,7 @@
               <w:rPr>
                 <w:rFonts w:hint="eastAsia"/>
               </w:rPr>
-              <w:t xml:space="preserve">As a system, I want to have </w:t>
-            </w:r>
-            <w:r>
-              <w:rPr>
-                <w:rFonts w:hint="eastAsia"/>
-              </w:rPr>
-              <w:t xml:space="preserve">ability to </w:t>
+              <w:t xml:space="preserve">As a system, I want to have ability to </w:t>
             </w:r>
             <w:r>
               <w:rPr>
@@ -12051,9 +12785,6 @@
                 <w:ilvl w:val="0"/>
                 <w:numId w:val="45"/>
               </w:numPr>
-              <w:rPr>
-                <w:rFonts w:hint="eastAsia"/>
-              </w:rPr>
             </w:pPr>
             <w:r>
               <w:rPr>
@@ -16870,7 +17601,7 @@
 </file>
 
 <file path=customXml/itemProps2.xml><?xml version="1.0" encoding="utf-8"?>
-<ds:datastoreItem xmlns:ds="http://schemas.openxmlformats.org/officeDocument/2006/customXml" ds:itemID="{97F776D5-0EFB-439B-8F26-34BBDD285463}">
+<ds:datastoreItem xmlns:ds="http://schemas.openxmlformats.org/officeDocument/2006/customXml" ds:itemID="{B59C62F3-0213-404E-BF6A-74E66BC42090}">
   <ds:schemaRefs>
     <ds:schemaRef ds:uri="http://schemas.openxmlformats.org/officeDocument/2006/bibliography"/>
   </ds:schemaRefs>

</xml_diff>